<commit_message>
Sort lists into data order
</commit_message>
<xml_diff>
--- a/doc/Home health care tracking application.docx
+++ b/doc/Home health care tracking application.docx
@@ -30,15 +30,7 @@
     </w:p>
     <w:p>
       <w:r>
-        <w:t xml:space="preserve">Two tabs: </w:t>
-      </w:r>
-      <w:proofErr w:type="gramStart"/>
-      <w:r>
-        <w:t>Nurses  and</w:t>
-      </w:r>
-      <w:proofErr w:type="gramEnd"/>
-      <w:r>
-        <w:t xml:space="preserve"> Patients</w:t>
+        <w:t>Two tabs: Nurses  and Patients</w:t>
       </w:r>
     </w:p>
     <w:p>
@@ -58,15 +50,7 @@
         </w:numPr>
       </w:pPr>
       <w:r>
-        <w:t xml:space="preserve">List of </w:t>
-      </w:r>
-      <w:proofErr w:type="gramStart"/>
-      <w:r>
-        <w:t>patients  in</w:t>
-      </w:r>
-      <w:proofErr w:type="gramEnd"/>
-      <w:r>
-        <w:t xml:space="preserve"> order of</w:t>
+        <w:t>List of patients  in order of</w:t>
       </w:r>
     </w:p>
     <w:p>
@@ -117,33 +101,7 @@
           <w:color w:val="333333"/>
           <w:shd w:val="clear" w:color="auto" w:fill="FFFFFF"/>
         </w:rPr>
-        <w:t>Expiration Dates of Authorization for Home Care Patients</w:t>
-      </w:r>
-      <w:r>
-        <w:rPr>
-          <w:rFonts w:ascii="Open Sans" w:hAnsi="Open Sans" w:cs="Open Sans"/>
-          <w:color w:val="333333"/>
-          <w:shd w:val="clear" w:color="auto" w:fill="FFFFFF"/>
-        </w:rPr>
-        <w:t xml:space="preserve"> </w:t>
-      </w:r>
-      <w:proofErr w:type="gramStart"/>
-      <w:r>
-        <w:rPr>
-          <w:rFonts w:ascii="Open Sans" w:hAnsi="Open Sans" w:cs="Open Sans"/>
-          <w:color w:val="333333"/>
-          <w:shd w:val="clear" w:color="auto" w:fill="FFFFFF"/>
-        </w:rPr>
-        <w:t>( is</w:t>
-      </w:r>
-      <w:proofErr w:type="gramEnd"/>
-      <w:r>
-        <w:rPr>
-          <w:rFonts w:ascii="Open Sans" w:hAnsi="Open Sans" w:cs="Open Sans"/>
-          <w:color w:val="333333"/>
-          <w:shd w:val="clear" w:color="auto" w:fill="FFFFFF"/>
-        </w:rPr>
-        <w:t xml:space="preserve"> different from first list? )</w:t>
+        <w:t>Expiration Dates of Authorization for Home Care Patients ( is different from first list? )</w:t>
       </w:r>
     </w:p>
     <w:p>
@@ -177,23 +135,7 @@
           <w:color w:val="333333"/>
           <w:shd w:val="clear" w:color="auto" w:fill="FFFFFF"/>
         </w:rPr>
-        <w:t xml:space="preserve">Each row of a list has patient name and </w:t>
-      </w:r>
-      <w:r>
-        <w:rPr>
-          <w:rFonts w:ascii="Open Sans" w:hAnsi="Open Sans" w:cs="Open Sans"/>
-          <w:color w:val="333333"/>
-          <w:shd w:val="clear" w:color="auto" w:fill="FFFFFF"/>
-        </w:rPr>
-        <w:t>Status of Authorization? Comment Field</w:t>
-      </w:r>
-      <w:r>
-        <w:rPr>
-          <w:rFonts w:ascii="Open Sans" w:hAnsi="Open Sans" w:cs="Open Sans"/>
-          <w:color w:val="333333"/>
-          <w:shd w:val="clear" w:color="auto" w:fill="FFFFFF"/>
-        </w:rPr>
-        <w:t xml:space="preserve"> and associated date</w:t>
+        <w:t>Each row of a list has patient name and Status of Authorization? Comment Field and associated date</w:t>
       </w:r>
     </w:p>
     <w:p>
@@ -210,7 +152,15 @@
           <w:color w:val="333333"/>
           <w:shd w:val="clear" w:color="auto" w:fill="FFFFFF"/>
         </w:rPr>
-        <w:t>Dates in past are flagged in red</w:t>
+        <w:t xml:space="preserve">Dates in past are flagged </w:t>
+      </w:r>
+      <w:r>
+        <w:rPr>
+          <w:rFonts w:ascii="Open Sans" w:hAnsi="Open Sans" w:cs="Open Sans"/>
+          <w:color w:val="333333"/>
+          <w:shd w:val="clear" w:color="auto" w:fill="FFFFFF"/>
+        </w:rPr>
+        <w:t>!!!EXPIRED!!!</w:t>
       </w:r>
     </w:p>
     <w:p>
@@ -227,7 +177,7 @@
           <w:color w:val="333333"/>
           <w:shd w:val="clear" w:color="auto" w:fill="FFFFFF"/>
         </w:rPr>
-        <w:t>Dates that are within a specified number of days are flagged in yellow</w:t>
+        <w:t>Click on row to edit patient data or remove patient</w:t>
       </w:r>
     </w:p>
     <w:p>
@@ -244,7 +194,15 @@
           <w:color w:val="333333"/>
           <w:shd w:val="clear" w:color="auto" w:fill="FFFFFF"/>
         </w:rPr>
-        <w:t>Click on row to edit patient data or remove patient</w:t>
+        <w:t>Click on ADD button to add new patient</w:t>
+      </w:r>
+    </w:p>
+    <w:p>
+      <w:pPr>
+        <w:pStyle w:val="Heading1"/>
+      </w:pPr>
+      <w:r>
+        <w:t>Nurses</w:t>
       </w:r>
     </w:p>
     <w:p>
@@ -256,12 +214,134 @@
         </w:numPr>
       </w:pPr>
       <w:r>
-        <w:rPr>
-          <w:rFonts w:ascii="Open Sans" w:hAnsi="Open Sans" w:cs="Open Sans"/>
-          <w:color w:val="333333"/>
-          <w:shd w:val="clear" w:color="auto" w:fill="FFFFFF"/>
-        </w:rPr>
-        <w:t>Click on ADD button to add new patient</w:t>
+        <w:t>List of nurses in order of</w:t>
+      </w:r>
+    </w:p>
+    <w:p>
+      <w:pPr>
+        <w:pStyle w:val="ListParagraph"/>
+        <w:numPr>
+          <w:ilvl w:val="1"/>
+          <w:numId w:val="1"/>
+        </w:numPr>
+      </w:pPr>
+      <w:r>
+        <w:rPr>
+          <w:rFonts w:ascii="Open Sans" w:hAnsi="Open Sans" w:cs="Open Sans"/>
+          <w:color w:val="333333"/>
+          <w:shd w:val="clear" w:color="auto" w:fill="FFFFFF"/>
+        </w:rPr>
+        <w:t>NURSING LICENSE EXPIRING</w:t>
+      </w:r>
+    </w:p>
+    <w:p>
+      <w:pPr>
+        <w:pStyle w:val="ListParagraph"/>
+        <w:numPr>
+          <w:ilvl w:val="1"/>
+          <w:numId w:val="1"/>
+        </w:numPr>
+      </w:pPr>
+      <w:r>
+        <w:rPr>
+          <w:rFonts w:ascii="Open Sans" w:hAnsi="Open Sans" w:cs="Open Sans"/>
+          <w:color w:val="333333"/>
+          <w:shd w:val="clear" w:color="auto" w:fill="FFFFFF"/>
+        </w:rPr>
+        <w:t>Annual in service due</w:t>
+      </w:r>
+    </w:p>
+    <w:p>
+      <w:pPr>
+        <w:pStyle w:val="ListParagraph"/>
+        <w:numPr>
+          <w:ilvl w:val="0"/>
+          <w:numId w:val="1"/>
+        </w:numPr>
+      </w:pPr>
+      <w:r>
+        <w:rPr>
+          <w:rFonts w:ascii="Open Sans" w:hAnsi="Open Sans" w:cs="Open Sans"/>
+          <w:color w:val="333333"/>
+          <w:shd w:val="clear" w:color="auto" w:fill="FFFFFF"/>
+        </w:rPr>
+        <w:t>Each row of a list has nurse name and vaccine card</w:t>
+      </w:r>
+    </w:p>
+    <w:p>
+      <w:pPr>
+        <w:pStyle w:val="ListParagraph"/>
+        <w:numPr>
+          <w:ilvl w:val="0"/>
+          <w:numId w:val="1"/>
+        </w:numPr>
+      </w:pPr>
+      <w:r>
+        <w:rPr>
+          <w:rFonts w:ascii="Open Sans" w:hAnsi="Open Sans" w:cs="Open Sans"/>
+          <w:color w:val="333333"/>
+          <w:shd w:val="clear" w:color="auto" w:fill="FFFFFF"/>
+        </w:rPr>
+        <w:t xml:space="preserve">Dates in past are flagged </w:t>
+      </w:r>
+      <w:r>
+        <w:rPr>
+          <w:rFonts w:ascii="Open Sans" w:hAnsi="Open Sans" w:cs="Open Sans"/>
+          <w:color w:val="333333"/>
+          <w:shd w:val="clear" w:color="auto" w:fill="FFFFFF"/>
+        </w:rPr>
+        <w:t>!!!EXPIRED!!!</w:t>
+      </w:r>
+    </w:p>
+    <w:p>
+      <w:pPr>
+        <w:pStyle w:val="ListParagraph"/>
+        <w:numPr>
+          <w:ilvl w:val="0"/>
+          <w:numId w:val="1"/>
+        </w:numPr>
+      </w:pPr>
+      <w:r>
+        <w:rPr>
+          <w:rFonts w:ascii="Open Sans" w:hAnsi="Open Sans" w:cs="Open Sans"/>
+          <w:color w:val="333333"/>
+          <w:shd w:val="clear" w:color="auto" w:fill="FFFFFF"/>
+        </w:rPr>
+        <w:t>Click on row to edit nurse data or remove nurse</w:t>
+      </w:r>
+    </w:p>
+    <w:p>
+      <w:pPr>
+        <w:pStyle w:val="ListParagraph"/>
+        <w:numPr>
+          <w:ilvl w:val="0"/>
+          <w:numId w:val="1"/>
+        </w:numPr>
+      </w:pPr>
+      <w:r>
+        <w:rPr>
+          <w:rFonts w:ascii="Open Sans" w:hAnsi="Open Sans" w:cs="Open Sans"/>
+          <w:color w:val="333333"/>
+          <w:shd w:val="clear" w:color="auto" w:fill="FFFFFF"/>
+        </w:rPr>
+        <w:t>Click on ADD button to add new nurse</w:t>
+      </w:r>
+    </w:p>
+    <w:p>
+      <w:pPr>
+        <w:rPr>
+          <w:rFonts w:ascii="Open Sans" w:hAnsi="Open Sans" w:cs="Open Sans"/>
+          <w:color w:val="333333"/>
+          <w:shd w:val="clear" w:color="auto" w:fill="FFFFFF"/>
+        </w:rPr>
+      </w:pPr>
+      <w:r>
+        <w:rPr>
+          <w:rFonts w:ascii="Open Sans" w:hAnsi="Open Sans" w:cs="Open Sans"/>
+          <w:color w:val="333333"/>
+          <w:shd w:val="clear" w:color="auto" w:fill="FFFFFF"/>
+        </w:rPr>
+        <w:br w:type="page"/>
       </w:r>
     </w:p>
     <w:p>
@@ -269,213 +349,103 @@
         <w:pStyle w:val="Heading1"/>
       </w:pPr>
       <w:r>
-        <w:t>Nurses</w:t>
-      </w:r>
-    </w:p>
-    <w:p>
-      <w:pPr>
-        <w:pStyle w:val="ListParagraph"/>
-        <w:numPr>
-          <w:ilvl w:val="0"/>
-          <w:numId w:val="1"/>
-        </w:numPr>
-      </w:pPr>
-      <w:r>
-        <w:t>List of nurses in order of</w:t>
-      </w:r>
-    </w:p>
-    <w:p>
-      <w:pPr>
-        <w:pStyle w:val="ListParagraph"/>
-        <w:numPr>
-          <w:ilvl w:val="1"/>
-          <w:numId w:val="1"/>
-        </w:numPr>
-      </w:pPr>
-      <w:r>
-        <w:rPr>
-          <w:rFonts w:ascii="Open Sans" w:hAnsi="Open Sans" w:cs="Open Sans"/>
-          <w:color w:val="333333"/>
-          <w:shd w:val="clear" w:color="auto" w:fill="FFFFFF"/>
-        </w:rPr>
-        <w:t>NURSING LICENSE EXPIRING</w:t>
-      </w:r>
-    </w:p>
-    <w:p>
-      <w:pPr>
-        <w:pStyle w:val="ListParagraph"/>
-        <w:numPr>
-          <w:ilvl w:val="1"/>
-          <w:numId w:val="1"/>
-        </w:numPr>
-      </w:pPr>
-      <w:r>
-        <w:rPr>
-          <w:rFonts w:ascii="Open Sans" w:hAnsi="Open Sans" w:cs="Open Sans"/>
-          <w:color w:val="333333"/>
-          <w:shd w:val="clear" w:color="auto" w:fill="FFFFFF"/>
-        </w:rPr>
-        <w:t>Annual in service due</w:t>
-      </w:r>
-    </w:p>
-    <w:p>
-      <w:pPr>
-        <w:pStyle w:val="ListParagraph"/>
-        <w:numPr>
-          <w:ilvl w:val="0"/>
-          <w:numId w:val="1"/>
-        </w:numPr>
-      </w:pPr>
-      <w:r>
-        <w:rPr>
-          <w:rFonts w:ascii="Open Sans" w:hAnsi="Open Sans" w:cs="Open Sans"/>
-          <w:color w:val="333333"/>
-          <w:shd w:val="clear" w:color="auto" w:fill="FFFFFF"/>
-        </w:rPr>
-        <w:t xml:space="preserve">Each row of a list has </w:t>
-      </w:r>
-      <w:r>
-        <w:rPr>
-          <w:rFonts w:ascii="Open Sans" w:hAnsi="Open Sans" w:cs="Open Sans"/>
-          <w:color w:val="333333"/>
-          <w:shd w:val="clear" w:color="auto" w:fill="FFFFFF"/>
-        </w:rPr>
-        <w:t>nurse</w:t>
-      </w:r>
-      <w:r>
-        <w:rPr>
-          <w:rFonts w:ascii="Open Sans" w:hAnsi="Open Sans" w:cs="Open Sans"/>
-          <w:color w:val="333333"/>
-          <w:shd w:val="clear" w:color="auto" w:fill="FFFFFF"/>
-        </w:rPr>
-        <w:t xml:space="preserve"> name</w:t>
-      </w:r>
-      <w:r>
-        <w:rPr>
-          <w:rFonts w:ascii="Open Sans" w:hAnsi="Open Sans" w:cs="Open Sans"/>
-          <w:color w:val="333333"/>
-          <w:shd w:val="clear" w:color="auto" w:fill="FFFFFF"/>
-        </w:rPr>
-        <w:t xml:space="preserve"> and vaccine card</w:t>
-      </w:r>
-    </w:p>
-    <w:p>
-      <w:pPr>
-        <w:pStyle w:val="ListParagraph"/>
-        <w:numPr>
-          <w:ilvl w:val="0"/>
-          <w:numId w:val="1"/>
-        </w:numPr>
-      </w:pPr>
-      <w:r>
-        <w:rPr>
-          <w:rFonts w:ascii="Open Sans" w:hAnsi="Open Sans" w:cs="Open Sans"/>
-          <w:color w:val="333333"/>
-          <w:shd w:val="clear" w:color="auto" w:fill="FFFFFF"/>
-        </w:rPr>
-        <w:t>Dates in past are flagged in red</w:t>
-      </w:r>
-    </w:p>
-    <w:p>
-      <w:pPr>
-        <w:pStyle w:val="ListParagraph"/>
-        <w:numPr>
-          <w:ilvl w:val="0"/>
-          <w:numId w:val="1"/>
-        </w:numPr>
-      </w:pPr>
-      <w:r>
-        <w:rPr>
-          <w:rFonts w:ascii="Open Sans" w:hAnsi="Open Sans" w:cs="Open Sans"/>
-          <w:color w:val="333333"/>
-          <w:shd w:val="clear" w:color="auto" w:fill="FFFFFF"/>
-        </w:rPr>
-        <w:t>Dates that are within a specified number of days are flagged in yellow</w:t>
-      </w:r>
-    </w:p>
-    <w:p>
-      <w:pPr>
-        <w:pStyle w:val="ListParagraph"/>
-        <w:numPr>
-          <w:ilvl w:val="0"/>
-          <w:numId w:val="1"/>
-        </w:numPr>
-      </w:pPr>
-      <w:r>
-        <w:rPr>
-          <w:rFonts w:ascii="Open Sans" w:hAnsi="Open Sans" w:cs="Open Sans"/>
-          <w:color w:val="333333"/>
-          <w:shd w:val="clear" w:color="auto" w:fill="FFFFFF"/>
-        </w:rPr>
-        <w:t xml:space="preserve">Click on row to edit </w:t>
-      </w:r>
-      <w:r>
-        <w:rPr>
-          <w:rFonts w:ascii="Open Sans" w:hAnsi="Open Sans" w:cs="Open Sans"/>
-          <w:color w:val="333333"/>
-          <w:shd w:val="clear" w:color="auto" w:fill="FFFFFF"/>
-        </w:rPr>
-        <w:t>nurse</w:t>
-      </w:r>
-      <w:r>
-        <w:rPr>
-          <w:rFonts w:ascii="Open Sans" w:hAnsi="Open Sans" w:cs="Open Sans"/>
-          <w:color w:val="333333"/>
-          <w:shd w:val="clear" w:color="auto" w:fill="FFFFFF"/>
-        </w:rPr>
-        <w:t xml:space="preserve"> data or remove </w:t>
-      </w:r>
-      <w:r>
-        <w:rPr>
-          <w:rFonts w:ascii="Open Sans" w:hAnsi="Open Sans" w:cs="Open Sans"/>
-          <w:color w:val="333333"/>
-          <w:shd w:val="clear" w:color="auto" w:fill="FFFFFF"/>
-        </w:rPr>
-        <w:t>nurse</w:t>
-      </w:r>
-    </w:p>
-    <w:p>
-      <w:pPr>
-        <w:pStyle w:val="ListParagraph"/>
-        <w:numPr>
-          <w:ilvl w:val="0"/>
-          <w:numId w:val="1"/>
-        </w:numPr>
-      </w:pPr>
-      <w:r>
-        <w:rPr>
-          <w:rFonts w:ascii="Open Sans" w:hAnsi="Open Sans" w:cs="Open Sans"/>
-          <w:color w:val="333333"/>
-          <w:shd w:val="clear" w:color="auto" w:fill="FFFFFF"/>
-        </w:rPr>
-        <w:t xml:space="preserve">Click on ADD button to add new </w:t>
-      </w:r>
-      <w:r>
-        <w:rPr>
-          <w:rFonts w:ascii="Open Sans" w:hAnsi="Open Sans" w:cs="Open Sans"/>
-          <w:color w:val="333333"/>
-          <w:shd w:val="clear" w:color="auto" w:fill="FFFFFF"/>
-        </w:rPr>
-        <w:t>nurse</w:t>
-      </w:r>
-    </w:p>
-    <w:p>
-      <w:pPr>
-        <w:pStyle w:val="ListParagraph"/>
-        <w:numPr>
-          <w:ilvl w:val="0"/>
-          <w:numId w:val="1"/>
-        </w:numPr>
-      </w:pPr>
-    </w:p>
-    <w:p>
-      <w:pPr>
-        <w:pStyle w:val="ListParagraph"/>
-        <w:numPr>
-          <w:ilvl w:val="0"/>
-          <w:numId w:val="1"/>
-        </w:numPr>
-      </w:pPr>
+        <w:lastRenderedPageBreak/>
+        <w:t>Screenshots</w:t>
+      </w:r>
+    </w:p>
+    <w:p>
+      <w:r>
+        <w:t>Nurses listed by licence date</w:t>
+      </w:r>
+    </w:p>
+    <w:p>
+      <w:r>
+        <w:rPr>
+          <w:noProof/>
+        </w:rPr>
+        <w:drawing>
+          <wp:inline distT="0" distB="0" distL="0" distR="0" wp14:anchorId="34B510B1" wp14:editId="214E2F8B">
+            <wp:extent cx="4010025" cy="2657475"/>
+            <wp:effectExtent l="0" t="0" r="9525" b="9525"/>
+            <wp:docPr id="1" name="Picture 1" descr="Graphical user interface, text&#10;&#10;Description automatically generated"/>
+            <wp:cNvGraphicFramePr>
+              <a:graphicFrameLocks xmlns:a="http://schemas.openxmlformats.org/drawingml/2006/main" noChangeAspect="1"/>
+            </wp:cNvGraphicFramePr>
+            <a:graphic xmlns:a="http://schemas.openxmlformats.org/drawingml/2006/main">
+              <a:graphicData uri="http://schemas.openxmlformats.org/drawingml/2006/picture">
+                <pic:pic xmlns:pic="http://schemas.openxmlformats.org/drawingml/2006/picture">
+                  <pic:nvPicPr>
+                    <pic:cNvPr id="1" name="Picture 1" descr="Graphical user interface, text&#10;&#10;Description automatically generated"/>
+                    <pic:cNvPicPr/>
+                  </pic:nvPicPr>
+                  <pic:blipFill>
+                    <a:blip r:embed="rId5"/>
+                    <a:stretch>
+                      <a:fillRect/>
+                    </a:stretch>
+                  </pic:blipFill>
+                  <pic:spPr>
+                    <a:xfrm>
+                      <a:off x="0" y="0"/>
+                      <a:ext cx="4010025" cy="2657475"/>
+                    </a:xfrm>
+                    <a:prstGeom prst="rect">
+                      <a:avLst/>
+                    </a:prstGeom>
+                  </pic:spPr>
+                </pic:pic>
+              </a:graphicData>
+            </a:graphic>
+          </wp:inline>
+        </w:drawing>
+      </w:r>
+    </w:p>
+    <w:p>
+      <w:r>
+        <w:t>Nurses listed by service data</w:t>
+      </w:r>
+    </w:p>
+    <w:p>
+      <w:r>
+        <w:rPr>
+          <w:noProof/>
+        </w:rPr>
+        <w:drawing>
+          <wp:inline distT="0" distB="0" distL="0" distR="0" wp14:anchorId="6390321A" wp14:editId="2DDEFFD7">
+            <wp:extent cx="4086225" cy="2895600"/>
+            <wp:effectExtent l="0" t="0" r="9525" b="0"/>
+            <wp:docPr id="2" name="Picture 2" descr="Graphical user interface, text&#10;&#10;Description automatically generated"/>
+            <wp:cNvGraphicFramePr>
+              <a:graphicFrameLocks xmlns:a="http://schemas.openxmlformats.org/drawingml/2006/main" noChangeAspect="1"/>
+            </wp:cNvGraphicFramePr>
+            <a:graphic xmlns:a="http://schemas.openxmlformats.org/drawingml/2006/main">
+              <a:graphicData uri="http://schemas.openxmlformats.org/drawingml/2006/picture">
+                <pic:pic xmlns:pic="http://schemas.openxmlformats.org/drawingml/2006/picture">
+                  <pic:nvPicPr>
+                    <pic:cNvPr id="2" name="Picture 2" descr="Graphical user interface, text&#10;&#10;Description automatically generated"/>
+                    <pic:cNvPicPr/>
+                  </pic:nvPicPr>
+                  <pic:blipFill>
+                    <a:blip r:embed="rId6"/>
+                    <a:stretch>
+                      <a:fillRect/>
+                    </a:stretch>
+                  </pic:blipFill>
+                  <pic:spPr>
+                    <a:xfrm>
+                      <a:off x="0" y="0"/>
+                      <a:ext cx="4086225" cy="2895600"/>
+                    </a:xfrm>
+                    <a:prstGeom prst="rect">
+                      <a:avLst/>
+                    </a:prstGeom>
+                  </pic:spPr>
+                </pic:pic>
+              </a:graphicData>
+            </a:graphic>
+          </wp:inline>
+        </w:drawing>
+      </w:r>
     </w:p>
     <w:sectPr>
       <w:pgSz w:w="12240" w:h="15840"/>

</xml_diff>